<commit_message>
Updated CS2103/T demo tasks
</commit_message>
<xml_diff>
--- a/Documents/Developer's Guide/Project Demo.docx
+++ b/Documents/Developer's Guide/Project Demo.docx
@@ -36,10 +36,7 @@
         </w:numPr>
       </w:pPr>
       <w:r>
-        <w:t xml:space="preserve">Task list </w:t>
-      </w:r>
-      <w:r>
-        <w:t>(</w:t>
+        <w:t>Task list (</w:t>
       </w:r>
       <w:proofErr w:type="spellStart"/>
       <w:r>
@@ -47,13 +44,7 @@
       </w:r>
       <w:proofErr w:type="spellEnd"/>
       <w:r>
-        <w:t xml:space="preserve"> text</w:t>
-      </w:r>
-      <w:r>
-        <w:t>, highlight</w:t>
-      </w:r>
-      <w:r>
-        <w:t>)</w:t>
+        <w:t xml:space="preserve"> text, highlight)</w:t>
       </w:r>
     </w:p>
     <w:p>
@@ -114,317 +105,392 @@
       <w:r>
         <w:t xml:space="preserve"> </w:t>
       </w:r>
+    </w:p>
+    <w:p>
+      <w:r>
+        <w:t>Labels</w:t>
+      </w:r>
+    </w:p>
+    <w:p>
+      <w:pPr>
+        <w:pStyle w:val="ListParagraph"/>
+        <w:numPr>
+          <w:ilvl w:val="0"/>
+          <w:numId w:val="1"/>
+        </w:numPr>
+      </w:pPr>
+      <w:r>
+        <w:t>Priority</w:t>
+      </w:r>
+    </w:p>
+    <w:p>
+      <w:pPr>
+        <w:pStyle w:val="ListParagraph"/>
+        <w:numPr>
+          <w:ilvl w:val="0"/>
+          <w:numId w:val="1"/>
+        </w:numPr>
+      </w:pPr>
+      <w:r>
+        <w:t>Deadline</w:t>
+      </w:r>
+    </w:p>
+    <w:p>
+      <w:pPr>
+        <w:pStyle w:val="ListParagraph"/>
+        <w:numPr>
+          <w:ilvl w:val="0"/>
+          <w:numId w:val="1"/>
+        </w:numPr>
+      </w:pPr>
+      <w:r>
+        <w:t>Overdue</w:t>
+      </w:r>
+    </w:p>
+    <w:p>
+      <w:pPr>
+        <w:pStyle w:val="ListParagraph"/>
+        <w:numPr>
+          <w:ilvl w:val="0"/>
+          <w:numId w:val="1"/>
+        </w:numPr>
+      </w:pPr>
+      <w:r>
+        <w:t>Overlapping</w:t>
+      </w:r>
+    </w:p>
+    <w:p>
+      <w:pPr>
+        <w:pStyle w:val="ListParagraph"/>
+        <w:numPr>
+          <w:ilvl w:val="0"/>
+          <w:numId w:val="1"/>
+        </w:numPr>
+      </w:pPr>
+      <w:r>
+        <w:t>Reserved</w:t>
+      </w:r>
+    </w:p>
+    <w:p>
+      <w:pPr>
+        <w:pStyle w:val="ListParagraph"/>
+        <w:numPr>
+          <w:ilvl w:val="0"/>
+          <w:numId w:val="1"/>
+        </w:numPr>
+      </w:pPr>
+      <w:r>
+        <w:t>Done</w:t>
+      </w:r>
+    </w:p>
+    <w:p>
+      <w:r>
+        <w:t>Single Instance</w:t>
+      </w:r>
+      <w:r>
+        <w:t xml:space="preserve"> </w:t>
+      </w:r>
+    </w:p>
+    <w:p>
+      <w:pPr>
+        <w:rPr>
+          <w:u w:val="single"/>
+        </w:rPr>
+      </w:pPr>
+      <w:r>
+        <w:rPr>
+          <w:u w:val="single"/>
+        </w:rPr>
+        <w:t xml:space="preserve">Parser </w:t>
+      </w:r>
+    </w:p>
+    <w:p>
+      <w:r>
+        <w:t>Hint System (</w:t>
+      </w:r>
+      <w:r>
+        <w:rPr>
+          <w:highlight w:val="yellow"/>
+        </w:rPr>
+        <w:t>Initial Help</w:t>
+      </w:r>
+      <w:r>
+        <w:t xml:space="preserve">, Partial Commands, Command Help, Live Task Preview, </w:t>
+      </w:r>
+      <w:proofErr w:type="gramStart"/>
+      <w:r>
+        <w:t>Status</w:t>
+      </w:r>
+      <w:proofErr w:type="gramEnd"/>
+      <w:r>
+        <w:t xml:space="preserve"> Messages after execution)</w:t>
+      </w:r>
+      <w:r>
+        <w:t xml:space="preserve"> </w:t>
+      </w:r>
+    </w:p>
+    <w:p>
+      <w:r>
+        <w:t>Basic Add</w:t>
+      </w:r>
+      <w:r>
+        <w:t xml:space="preserve"> (Mention flexible date/time format, grammar correction</w:t>
+      </w:r>
+      <w:r>
+        <w:t>, various exceptions</w:t>
+      </w:r>
+      <w:r>
+        <w:t>).</w:t>
+      </w:r>
+    </w:p>
+    <w:p>
+      <w:pPr>
+        <w:pStyle w:val="ListParagraph"/>
+        <w:numPr>
+          <w:ilvl w:val="0"/>
+          <w:numId w:val="1"/>
+        </w:numPr>
+        <w:rPr>
+          <w:highlight w:val="yellow"/>
+        </w:rPr>
+      </w:pPr>
+      <w:r>
+        <w:rPr>
+          <w:highlight w:val="yellow"/>
+        </w:rPr>
+        <w:t>Floating</w:t>
+      </w:r>
+    </w:p>
+    <w:p>
+      <w:pPr>
+        <w:pStyle w:val="ListParagraph"/>
+        <w:numPr>
+          <w:ilvl w:val="0"/>
+          <w:numId w:val="1"/>
+        </w:numPr>
+        <w:rPr>
+          <w:highlight w:val="yellow"/>
+        </w:rPr>
+      </w:pPr>
+      <w:r>
+        <w:rPr>
+          <w:highlight w:val="yellow"/>
+        </w:rPr>
+        <w:t>Single (Deadline)</w:t>
+      </w:r>
+    </w:p>
+    <w:p>
+      <w:pPr>
+        <w:pStyle w:val="ListParagraph"/>
+        <w:numPr>
+          <w:ilvl w:val="0"/>
+          <w:numId w:val="1"/>
+        </w:numPr>
+        <w:rPr>
+          <w:highlight w:val="yellow"/>
+        </w:rPr>
+      </w:pPr>
+      <w:r>
+        <w:rPr>
+          <w:highlight w:val="yellow"/>
+        </w:rPr>
+        <w:t>Ranged</w:t>
+      </w:r>
+    </w:p>
+    <w:p>
+      <w:pPr>
+        <w:pStyle w:val="ListParagraph"/>
+        <w:numPr>
+          <w:ilvl w:val="0"/>
+          <w:numId w:val="1"/>
+        </w:numPr>
+        <w:rPr>
+          <w:highlight w:val="yellow"/>
+        </w:rPr>
+      </w:pPr>
+      <w:r>
+        <w:rPr>
+          <w:highlight w:val="yellow"/>
+        </w:rPr>
+        <w:t>All Day</w:t>
+      </w:r>
+    </w:p>
+    <w:p>
+      <w:pPr>
+        <w:pStyle w:val="ListParagraph"/>
+        <w:numPr>
+          <w:ilvl w:val="0"/>
+          <w:numId w:val="1"/>
+        </w:numPr>
+        <w:rPr>
+          <w:highlight w:val="yellow"/>
+        </w:rPr>
+      </w:pPr>
+      <w:r>
+        <w:rPr>
+          <w:highlight w:val="yellow"/>
+        </w:rPr>
+        <w:t>Reserved</w:t>
+      </w:r>
+      <w:r>
+        <w:rPr>
+          <w:highlight w:val="yellow"/>
+        </w:rPr>
+        <w:t xml:space="preserve"> </w:t>
+      </w:r>
+    </w:p>
+    <w:p>
+      <w:pPr>
+        <w:pStyle w:val="ListParagraph"/>
+        <w:numPr>
+          <w:ilvl w:val="0"/>
+          <w:numId w:val="1"/>
+        </w:numPr>
+        <w:rPr>
+          <w:highlight w:val="yellow"/>
+        </w:rPr>
+      </w:pPr>
+      <w:r>
+        <w:rPr>
+          <w:highlight w:val="yellow"/>
+        </w:rPr>
+        <w:t>Multiple</w:t>
+      </w:r>
+    </w:p>
+    <w:p>
+      <w:r>
+        <w:t>Brackets to Ignore (Use example “Complete task by…”)</w:t>
+      </w:r>
+    </w:p>
+    <w:p>
+      <w:r>
+        <w:rPr>
+          <w:highlight w:val="yellow"/>
+        </w:rPr>
+        <w:t>Edit Task and Autocomplete</w:t>
+      </w:r>
+      <w:r>
+        <w:t xml:space="preserve"> </w:t>
+      </w:r>
+    </w:p>
+    <w:p>
+      <w:r>
+        <w:rPr>
+          <w:highlight w:val="yellow"/>
+        </w:rPr>
+        <w:t>Delete</w:t>
+      </w:r>
+      <w:r>
+        <w:t xml:space="preserve">, </w:t>
+      </w:r>
       <w:bookmarkStart w:id="0" w:name="_GoBack"/>
+      <w:r>
+        <w:t>Done</w:t>
+      </w:r>
       <w:bookmarkEnd w:id="0"/>
-    </w:p>
-    <w:p>
-      <w:r>
-        <w:t>Labels</w:t>
-      </w:r>
-    </w:p>
-    <w:p>
-      <w:pPr>
-        <w:pStyle w:val="ListParagraph"/>
-        <w:numPr>
-          <w:ilvl w:val="0"/>
-          <w:numId w:val="1"/>
-        </w:numPr>
-      </w:pPr>
-      <w:r>
-        <w:t>Priority</w:t>
-      </w:r>
-    </w:p>
-    <w:p>
-      <w:pPr>
-        <w:pStyle w:val="ListParagraph"/>
-        <w:numPr>
-          <w:ilvl w:val="0"/>
-          <w:numId w:val="1"/>
-        </w:numPr>
-      </w:pPr>
-      <w:r>
-        <w:t>Deadline</w:t>
-      </w:r>
-    </w:p>
-    <w:p>
-      <w:pPr>
-        <w:pStyle w:val="ListParagraph"/>
-        <w:numPr>
-          <w:ilvl w:val="0"/>
-          <w:numId w:val="1"/>
-        </w:numPr>
-      </w:pPr>
-      <w:r>
-        <w:t>Overdue</w:t>
-      </w:r>
-    </w:p>
-    <w:p>
-      <w:pPr>
-        <w:pStyle w:val="ListParagraph"/>
-        <w:numPr>
-          <w:ilvl w:val="0"/>
-          <w:numId w:val="1"/>
-        </w:numPr>
-      </w:pPr>
-      <w:r>
-        <w:t>Overlapping</w:t>
-      </w:r>
-    </w:p>
-    <w:p>
-      <w:pPr>
-        <w:pStyle w:val="ListParagraph"/>
-        <w:numPr>
-          <w:ilvl w:val="0"/>
-          <w:numId w:val="1"/>
-        </w:numPr>
-      </w:pPr>
-      <w:r>
-        <w:t>Reserved</w:t>
-      </w:r>
-    </w:p>
-    <w:p>
-      <w:pPr>
-        <w:pStyle w:val="ListParagraph"/>
-        <w:numPr>
-          <w:ilvl w:val="0"/>
-          <w:numId w:val="1"/>
-        </w:numPr>
-      </w:pPr>
-      <w:r>
-        <w:t>Done</w:t>
-      </w:r>
-    </w:p>
-    <w:p>
-      <w:r>
-        <w:t>Single Instance</w:t>
+      <w:r>
+        <w:t>, Undone Task (Multiple)</w:t>
+      </w:r>
+      <w:r>
+        <w:t>, (Mention Alternative Commands)</w:t>
+      </w:r>
+    </w:p>
+    <w:p>
+      <w:r>
+        <w:t>Undo/Redo</w:t>
       </w:r>
       <w:r>
         <w:t xml:space="preserve"> </w:t>
       </w:r>
     </w:p>
     <w:p>
-      <w:pPr>
+      <w:r>
         <w:rPr>
           <w:u w:val="single"/>
         </w:rPr>
-      </w:pPr>
+        <w:t>Hotkeys</w:t>
+      </w:r>
+      <w:r>
+        <w:t xml:space="preserve"> </w:t>
+      </w:r>
+      <w:r>
+        <w:t xml:space="preserve"> </w:t>
+      </w:r>
+    </w:p>
+    <w:p>
+      <w:r>
+        <w:t>Hotkeys (Start from Undo/Redo)</w:t>
+      </w:r>
+    </w:p>
+    <w:p>
+      <w:r>
+        <w:t>Quick Start Guide</w:t>
+      </w:r>
+      <w:r>
+        <w:t xml:space="preserve"> (Mention CTRL+H)</w:t>
+      </w:r>
+    </w:p>
+    <w:p>
+      <w:r>
+        <w:t>Hotkeys</w:t>
+      </w:r>
+    </w:p>
+    <w:p>
+      <w:pPr>
+        <w:pStyle w:val="ListParagraph"/>
+        <w:numPr>
+          <w:ilvl w:val="0"/>
+          <w:numId w:val="1"/>
+        </w:numPr>
+      </w:pPr>
+      <w:r>
+        <w:t>Scroll up/down (hashtags and task list)</w:t>
+      </w:r>
+    </w:p>
+    <w:p>
+      <w:pPr>
+        <w:pStyle w:val="ListParagraph"/>
+        <w:numPr>
+          <w:ilvl w:val="0"/>
+          <w:numId w:val="1"/>
+        </w:numPr>
+      </w:pPr>
+      <w:r>
+        <w:t>Minimize and Maximize</w:t>
+      </w:r>
+    </w:p>
+    <w:p>
+      <w:pPr>
+        <w:pStyle w:val="ListParagraph"/>
+        <w:numPr>
+          <w:ilvl w:val="0"/>
+          <w:numId w:val="1"/>
+        </w:numPr>
+        <w:rPr>
+          <w:highlight w:val="yellow"/>
+        </w:rPr>
+      </w:pPr>
+      <w:r>
+        <w:rPr>
+          <w:highlight w:val="yellow"/>
+        </w:rPr>
+        <w:t>Smart Paste (Minimize it first)</w:t>
+      </w:r>
+    </w:p>
+    <w:p>
+      <w:r>
+        <w:lastRenderedPageBreak/>
+        <w:t>System Tray</w:t>
+      </w:r>
+      <w:r>
+        <w:t xml:space="preserve"> Icon</w:t>
+      </w:r>
+    </w:p>
+    <w:p>
       <w:r>
         <w:rPr>
           <w:u w:val="single"/>
         </w:rPr>
-        <w:t xml:space="preserve">Parser </w:t>
-      </w:r>
-    </w:p>
-    <w:p>
-      <w:r>
-        <w:t xml:space="preserve">Hint System (Initial Help, Partial Commands, Command Help, Live Task Preview, </w:t>
-      </w:r>
-      <w:proofErr w:type="gramStart"/>
-      <w:r>
-        <w:t>Status</w:t>
-      </w:r>
-      <w:proofErr w:type="gramEnd"/>
-      <w:r>
-        <w:t xml:space="preserve"> Messages after execution)</w:t>
-      </w:r>
-      <w:r>
-        <w:t xml:space="preserve"> </w:t>
-      </w:r>
-    </w:p>
-    <w:p>
-      <w:r>
-        <w:t>Basic Add</w:t>
-      </w:r>
-      <w:r>
-        <w:t xml:space="preserve"> (Mention flexible date/time format, grammar correction</w:t>
-      </w:r>
-      <w:r>
-        <w:t>, various exceptions</w:t>
-      </w:r>
-      <w:r>
-        <w:t>).</w:t>
-      </w:r>
-    </w:p>
-    <w:p>
-      <w:pPr>
-        <w:pStyle w:val="ListParagraph"/>
-        <w:numPr>
-          <w:ilvl w:val="0"/>
-          <w:numId w:val="1"/>
-        </w:numPr>
-      </w:pPr>
-      <w:r>
-        <w:t>Floating</w:t>
-      </w:r>
-    </w:p>
-    <w:p>
-      <w:pPr>
-        <w:pStyle w:val="ListParagraph"/>
-        <w:numPr>
-          <w:ilvl w:val="0"/>
-          <w:numId w:val="1"/>
-        </w:numPr>
-      </w:pPr>
-      <w:r>
-        <w:t>Single (Deadline)</w:t>
-      </w:r>
-    </w:p>
-    <w:p>
-      <w:pPr>
-        <w:pStyle w:val="ListParagraph"/>
-        <w:numPr>
-          <w:ilvl w:val="0"/>
-          <w:numId w:val="1"/>
-        </w:numPr>
-      </w:pPr>
-      <w:r>
-        <w:t>Ranged</w:t>
-      </w:r>
-    </w:p>
-    <w:p>
-      <w:pPr>
-        <w:pStyle w:val="ListParagraph"/>
-        <w:numPr>
-          <w:ilvl w:val="0"/>
-          <w:numId w:val="1"/>
-        </w:numPr>
-      </w:pPr>
-      <w:r>
-        <w:t>Reserved</w:t>
-      </w:r>
-      <w:r>
-        <w:t xml:space="preserve"> </w:t>
-      </w:r>
-    </w:p>
-    <w:p>
-      <w:pPr>
-        <w:pStyle w:val="ListParagraph"/>
-        <w:numPr>
-          <w:ilvl w:val="0"/>
-          <w:numId w:val="1"/>
-        </w:numPr>
-      </w:pPr>
-      <w:r>
-        <w:t>Multiple</w:t>
-      </w:r>
-    </w:p>
-    <w:p>
-      <w:r>
-        <w:t>Brackets to Ignore (Use example “Complete task by…”)</w:t>
-      </w:r>
-    </w:p>
-    <w:p>
-      <w:r>
-        <w:t>Edit Task</w:t>
-      </w:r>
-      <w:r>
-        <w:t xml:space="preserve"> and Autocomplete</w:t>
-      </w:r>
-      <w:r>
-        <w:t xml:space="preserve"> </w:t>
-      </w:r>
-    </w:p>
-    <w:p>
-      <w:r>
-        <w:t>Delete, Done, Undone Task (Multiple)</w:t>
-      </w:r>
-      <w:r>
-        <w:t>, (Mention Alternative Commands)</w:t>
-      </w:r>
-    </w:p>
-    <w:p>
-      <w:r>
-        <w:t>Undo/Redo</w:t>
-      </w:r>
-      <w:r>
-        <w:t xml:space="preserve"> </w:t>
-      </w:r>
-    </w:p>
-    <w:p>
-      <w:r>
-        <w:rPr>
-          <w:u w:val="single"/>
-        </w:rPr>
-        <w:t>Hotkeys</w:t>
-      </w:r>
-      <w:r>
-        <w:t xml:space="preserve"> </w:t>
-      </w:r>
-      <w:r>
-        <w:t xml:space="preserve"> </w:t>
-      </w:r>
-    </w:p>
-    <w:p>
-      <w:r>
-        <w:t>Hotkeys</w:t>
-      </w:r>
-      <w:r>
-        <w:t xml:space="preserve"> (Start from Undo/Redo)</w:t>
-      </w:r>
-    </w:p>
-    <w:p>
-      <w:r>
-        <w:t>Quick Start Guide</w:t>
-      </w:r>
-      <w:r>
-        <w:t xml:space="preserve"> (Mention CTRL+H)</w:t>
-      </w:r>
-    </w:p>
-    <w:p>
-      <w:r>
-        <w:t>Hotkeys</w:t>
-      </w:r>
-    </w:p>
-    <w:p>
-      <w:pPr>
-        <w:pStyle w:val="ListParagraph"/>
-        <w:numPr>
-          <w:ilvl w:val="0"/>
-          <w:numId w:val="1"/>
-        </w:numPr>
-      </w:pPr>
-      <w:r>
-        <w:t>Scroll up/down (hashtags and task list)</w:t>
-      </w:r>
-    </w:p>
-    <w:p>
-      <w:pPr>
-        <w:pStyle w:val="ListParagraph"/>
-        <w:numPr>
-          <w:ilvl w:val="0"/>
-          <w:numId w:val="1"/>
-        </w:numPr>
-      </w:pPr>
-      <w:r>
-        <w:t>Minimize and Maximize</w:t>
-      </w:r>
-    </w:p>
-    <w:p>
-      <w:pPr>
-        <w:pStyle w:val="ListParagraph"/>
-        <w:numPr>
-          <w:ilvl w:val="0"/>
-          <w:numId w:val="1"/>
-        </w:numPr>
-      </w:pPr>
-      <w:r>
-        <w:t>Smart Paste (Minimize it first)</w:t>
-      </w:r>
-    </w:p>
-    <w:p>
-      <w:r>
-        <w:t>System Tray</w:t>
-      </w:r>
-      <w:r>
-        <w:t xml:space="preserve"> Icon</w:t>
-      </w:r>
-    </w:p>
-    <w:p>
-      <w:r>
-        <w:rPr>
-          <w:u w:val="single"/>
-        </w:rPr>
-        <w:lastRenderedPageBreak/>
         <w:t>Search and Hashtags</w:t>
       </w:r>
     </w:p>
@@ -467,7 +533,13 @@
     </w:p>
     <w:p>
       <w:r>
-        <w:t>Search by keyword, date, date range, multiple dates</w:t>
+        <w:rPr>
+          <w:highlight w:val="yellow"/>
+        </w:rPr>
+        <w:t>Search by keyword</w:t>
+      </w:r>
+      <w:r>
+        <w:t>, date, date range, multiple dates</w:t>
       </w:r>
     </w:p>
     <w:p>

</xml_diff>